<commit_message>
Kleine aanpassing aan "Yahtzee features list.docx".
+ branching test.
</commit_message>
<xml_diff>
--- a/Yahtzee features list.docx
+++ b/Yahtzee features list.docx
@@ -48,27 +48,76 @@
       <w:r>
         <w:t>: branch aangemeekt en testen of merge lukt</w:t>
       </w:r>
-      <w:bookmarkStart w:id="0" w:name="_GoBack"/>
-      <w:bookmarkEnd w:id="0"/>
     </w:p>
     <w:p>
       <w:pPr>
         <w:spacing w:after="0"/>
       </w:pPr>
       <w:r>
+        <w:rPr>
+          <w:lang w:val="en-US"/>
+        </w:rPr>
         <w:t>Jordy</w:t>
       </w:r>
       <w:r>
+        <w:rPr>
+          <w:lang w:val="en-US"/>
+        </w:rPr>
         <w:t xml:space="preserve">: </w:t>
       </w:r>
       <w:r>
         <w:rPr>
           <w:highlight w:val="yellow"/>
         </w:rPr>
-        <w:t xml:space="preserve">test  of branchen goed lukt. </w:t>
-      </w:r>
-      <w:r>
-        <w:t>(goe bezig michael)</w:t>
+        <w:t>test</w:t>
+      </w:r>
+      <w:r>
+        <w:rPr>
+          <w:highlight w:val="yellow"/>
+        </w:rPr>
+        <w:t xml:space="preserve"> of </w:t>
+      </w:r>
+      <w:proofErr w:type="spellStart"/>
+      <w:r>
+        <w:rPr>
+          <w:highlight w:val="yellow"/>
+        </w:rPr>
+        <w:t>branchen</w:t>
+      </w:r>
+      <w:proofErr w:type="spellEnd"/>
+      <w:r>
+        <w:rPr>
+          <w:highlight w:val="yellow"/>
+        </w:rPr>
+        <w:t xml:space="preserve"> goed lukt</w:t>
+      </w:r>
+      <w:r>
+        <w:rPr>
+          <w:highlight w:val="yellow"/>
+          <w:lang w:val="en-US"/>
+        </w:rPr>
+        <w:t xml:space="preserve">. </w:t>
+      </w:r>
+      <w:r>
+        <w:t>(</w:t>
+      </w:r>
+      <w:proofErr w:type="spellStart"/>
+      <w:r>
+        <w:t>goe</w:t>
+      </w:r>
+      <w:proofErr w:type="spellEnd"/>
+      <w:r>
+        <w:t xml:space="preserve"> bezig </w:t>
+      </w:r>
+      <w:proofErr w:type="spellStart"/>
+      <w:proofErr w:type="gramStart"/>
+      <w:r>
+        <w:t>michael</w:t>
+      </w:r>
+      <w:proofErr w:type="spellEnd"/>
+      <w:proofErr w:type="gramEnd"/>
+      <w:r>
+        <w:t>)</w:t>
       </w:r>
     </w:p>
     <w:p>
@@ -98,7 +147,7 @@
     </w:p>
     <w:p>
       <w:pPr>
-        <w:pStyle w:val="ListParagraph"/>
+        <w:pStyle w:val="Lijstalinea"/>
         <w:numPr>
           <w:ilvl w:val="0"/>
           <w:numId w:val="2"/>
@@ -116,7 +165,7 @@
     </w:p>
     <w:p>
       <w:pPr>
-        <w:pStyle w:val="ListParagraph"/>
+        <w:pStyle w:val="Lijstalinea"/>
       </w:pPr>
       <w:r>
         <w:t xml:space="preserve">Elke speler kan zijn eigen persoonlijke afbeelding kiezen. </w:t>
@@ -124,7 +173,7 @@
     </w:p>
     <w:p>
       <w:pPr>
-        <w:pStyle w:val="ListParagraph"/>
+        <w:pStyle w:val="Lijstalinea"/>
       </w:pPr>
       <w:r>
         <w:t xml:space="preserve">Wij bewaren een reeks afbeeldingen waaruit de speler kan kiezen. </w:t>
@@ -135,10 +184,63 @@
       <w:r>
         <w:t xml:space="preserve"> Array met bestandsnamen?</w:t>
       </w:r>
-    </w:p>
-    <w:p>
-      <w:pPr>
-        <w:pStyle w:val="ListParagraph"/>
+      <w:r>
+        <w:t xml:space="preserve"> // Of een class “</w:t>
+      </w:r>
+      <w:proofErr w:type="spellStart"/>
+      <w:proofErr w:type="gramStart"/>
+      <w:r>
+        <w:t>profilePicture</w:t>
+      </w:r>
+      <w:proofErr w:type="spellEnd"/>
+      <w:proofErr w:type="gramEnd"/>
+      <w:r>
+        <w:t>” met daarin de variabelen “</w:t>
+      </w:r>
+      <w:proofErr w:type="spellStart"/>
+      <w:r>
+        <w:t>imagePath</w:t>
+      </w:r>
+      <w:proofErr w:type="spellEnd"/>
+      <w:r>
+        <w:t>” en “</w:t>
+      </w:r>
+      <w:proofErr w:type="spellStart"/>
+      <w:r>
+        <w:t>profileNbr</w:t>
+      </w:r>
+      <w:proofErr w:type="spellEnd"/>
+      <w:r>
+        <w:t>” of “</w:t>
+      </w:r>
+      <w:proofErr w:type="spellStart"/>
+      <w:r>
+        <w:t>playerNbr</w:t>
+      </w:r>
+      <w:proofErr w:type="spellEnd"/>
+      <w:r>
+        <w:t>” (om te weten tot welke speler die behoort) en een “</w:t>
+      </w:r>
+      <w:proofErr w:type="spellStart"/>
+      <w:r>
+        <w:t>emptyProfilePicture</w:t>
+      </w:r>
+      <w:proofErr w:type="spellEnd"/>
+      <w:r>
+        <w:t>”.</w:t>
+      </w:r>
+    </w:p>
+    <w:p>
+      <w:pPr>
+        <w:pStyle w:val="Lijstalinea"/>
+      </w:pPr>
+      <w:r>
+        <w:t xml:space="preserve"> </w:t>
+      </w:r>
+    </w:p>
+    <w:p>
+      <w:pPr>
+        <w:pStyle w:val="Lijstalinea"/>
         <w:numPr>
           <w:ilvl w:val="0"/>
           <w:numId w:val="2"/>
@@ -153,7 +255,7 @@
     </w:p>
     <w:p>
       <w:pPr>
-        <w:pStyle w:val="ListParagraph"/>
+        <w:pStyle w:val="Lijstalinea"/>
       </w:pPr>
       <w:r>
         <w:t xml:space="preserve">2 (of mss meerdere spelers) die tegen elkaar kunnen spelen op hetzelfde toestel. </w:t>
@@ -167,7 +269,7 @@
     </w:p>
     <w:p>
       <w:pPr>
-        <w:pStyle w:val="ListParagraph"/>
+        <w:pStyle w:val="Lijstalinea"/>
         <w:numPr>
           <w:ilvl w:val="0"/>
           <w:numId w:val="2"/>
@@ -182,10 +284,22 @@
     </w:p>
     <w:p>
       <w:pPr>
-        <w:pStyle w:val="ListParagraph"/>
-      </w:pPr>
-      <w:r>
-        <w:t>De score van elke speler bewaren in lokaal bestand zodat dit ni et verloren gaat. Wordt bij opstarten ingelezen om raking list te maken. Spelers tussen bepaalde scores speciaal kleurtje geven of andere achtergrond als soort indicator van moeilijkheidsgraad?</w:t>
+        <w:pStyle w:val="Lijstalinea"/>
+      </w:pPr>
+      <w:r>
+        <w:t>De score van elke speler bewaren</w:t>
+      </w:r>
+      <w:r>
+        <w:t xml:space="preserve"> in lokaal bestand zodat dit ni</w:t>
+      </w:r>
+      <w:r>
+        <w:t>et verloren gaat. Wordt bij opstarten ingelezen om ra</w:t>
+      </w:r>
+      <w:r>
+        <w:t>n</w:t>
+      </w:r>
+      <w:r>
+        <w:t>king list te maken. Spelers tussen bepaalde scores speciaal kleurtje geven of andere achtergrond als soort indicator van moeilijkheidsgraad?</w:t>
       </w:r>
       <w:r>
         <w:t xml:space="preserve"> Scoresysteem maken dat checkt hoeveel punten de speler verdiend en ook keuzen geven zelf te kiezen (full house, three of a kind, ...) </w:t>
@@ -193,7 +307,7 @@
     </w:p>
     <w:p>
       <w:pPr>
-        <w:pStyle w:val="ListParagraph"/>
+        <w:pStyle w:val="Lijstalinea"/>
         <w:numPr>
           <w:ilvl w:val="0"/>
           <w:numId w:val="2"/>
@@ -208,7 +322,7 @@
     </w:p>
     <w:p>
       <w:pPr>
-        <w:pStyle w:val="ListParagraph"/>
+        <w:pStyle w:val="Lijstalinea"/>
       </w:pPr>
       <w:r>
         <w:t>Spel uitbreiden naar 5 dobbelstenen (momenteel 1 dobbelsteen). Verbeteringen zoals 1 knop voor</w:t>
@@ -225,7 +339,7 @@
     </w:p>
     <w:p>
       <w:pPr>
-        <w:pStyle w:val="ListParagraph"/>
+        <w:pStyle w:val="Lijstalinea"/>
         <w:numPr>
           <w:ilvl w:val="0"/>
           <w:numId w:val="2"/>
@@ -240,7 +354,7 @@
     </w:p>
     <w:p>
       <w:pPr>
-        <w:pStyle w:val="ListParagraph"/>
+        <w:pStyle w:val="Lijstalinea"/>
       </w:pPr>
       <w:r>
         <w:t xml:space="preserve">Dobbelstenen ‘locken’ en alleen de vrije dobbelstenen opnieuw gooien wanneer de speler dit wilt. </w:t>
@@ -271,7 +385,7 @@
     </w:p>
     <w:p>
       <w:pPr>
-        <w:pStyle w:val="ListParagraph"/>
+        <w:pStyle w:val="Lijstalinea"/>
         <w:numPr>
           <w:ilvl w:val="0"/>
           <w:numId w:val="2"/>
@@ -289,7 +403,7 @@
     </w:p>
     <w:p>
       <w:pPr>
-        <w:pStyle w:val="ListParagraph"/>
+        <w:pStyle w:val="Lijstalinea"/>
         <w:numPr>
           <w:ilvl w:val="0"/>
           <w:numId w:val="2"/>
@@ -310,7 +424,7 @@
     </w:p>
     <w:p>
       <w:pPr>
-        <w:pStyle w:val="ListParagraph"/>
+        <w:pStyle w:val="Lijstalinea"/>
         <w:numPr>
           <w:ilvl w:val="0"/>
           <w:numId w:val="2"/>
@@ -347,8 +461,140 @@
         <w:rPr>
           <w:i/>
         </w:rPr>
-        <w:t>Typ hier wat jullie al gedaan hebben of wat jullie veranderd hebben aan het document. Als er vragen zijn zet je die ook maar hier. Stuur dit bestand via github naar mij dan kan ik al oefenen met mergen vooraleer ik dit met C# code moet doen. Heb een kopie indien er iets foutloopt.</w:t>
-      </w:r>
+        <w:t xml:space="preserve">Typ hier wat jullie al gedaan hebben of wat jullie veranderd hebben aan het document. Als er vragen zijn zet je die ook maar hier. Stuur dit bestand via github naar mij dan kan ik al oefenen met mergen vooraleer ik dit met C# code moet doen. Heb een kopie indien er iets </w:t>
+      </w:r>
+      <w:r>
+        <w:rPr>
+          <w:i/>
+        </w:rPr>
+        <w:t>fout loopt</w:t>
+      </w:r>
+      <w:r>
+        <w:rPr>
+          <w:i/>
+        </w:rPr>
+        <w:t>.</w:t>
+      </w:r>
+    </w:p>
+    <w:p>
+      <w:pPr>
+        <w:pStyle w:val="Lijstalinea"/>
+        <w:numPr>
+          <w:ilvl w:val="0"/>
+          <w:numId w:val="2"/>
+        </w:numPr>
+        <w:rPr>
+          <w:i/>
+        </w:rPr>
+      </w:pPr>
+      <w:r>
+        <w:rPr>
+          <w:i/>
+        </w:rPr>
+        <w:t>De info over “</w:t>
+      </w:r>
+      <w:r>
+        <w:rPr>
+          <w:i/>
+          <w:lang w:val="en-US"/>
+        </w:rPr>
+        <w:t>Player Image</w:t>
+      </w:r>
+      <w:proofErr w:type="gramStart"/>
+      <w:r>
+        <w:rPr>
+          <w:i/>
+        </w:rPr>
+        <w:t>”</w:t>
+      </w:r>
+      <w:bookmarkStart w:id="0" w:name="_GoBack"/>
+      <w:bookmarkEnd w:id="0"/>
+      <w:proofErr w:type="gramEnd"/>
+      <w:r>
+        <w:rPr>
+          <w:i/>
+        </w:rPr>
+        <w:t xml:space="preserve"> </w:t>
+      </w:r>
+      <w:r>
+        <w:rPr>
+          <w:i/>
+        </w:rPr>
+        <w:t>is</w:t>
+      </w:r>
+      <w:r>
+        <w:rPr>
+          <w:i/>
+        </w:rPr>
+        <w:t xml:space="preserve"> verder</w:t>
+      </w:r>
+      <w:r>
+        <w:rPr>
+          <w:i/>
+        </w:rPr>
+        <w:t xml:space="preserve"> </w:t>
+      </w:r>
+      <w:r>
+        <w:rPr>
+          <w:i/>
+        </w:rPr>
+        <w:t>uitgebreid</w:t>
+      </w:r>
+      <w:r>
+        <w:rPr>
+          <w:i/>
+        </w:rPr>
+        <w:t xml:space="preserve"> </w:t>
+      </w:r>
+      <w:r>
+        <w:rPr>
+          <w:i/>
+        </w:rPr>
+        <w:t xml:space="preserve">- </w:t>
+      </w:r>
+      <w:r>
+        <w:rPr>
+          <w:b/>
+          <w:i/>
+          <w:sz w:val="24"/>
+          <w:szCs w:val="24"/>
+        </w:rPr>
+        <w:t>(Jeroen</w:t>
+      </w:r>
+      <w:r>
+        <w:rPr>
+          <w:b/>
+          <w:i/>
+          <w:sz w:val="24"/>
+          <w:szCs w:val="24"/>
+        </w:rPr>
+        <w:t xml:space="preserve"> – 16/10/’16</w:t>
+      </w:r>
+      <w:r>
+        <w:rPr>
+          <w:b/>
+          <w:i/>
+          <w:sz w:val="24"/>
+          <w:szCs w:val="24"/>
+        </w:rPr>
+        <w:t>)</w:t>
+      </w:r>
+      <w:r>
+        <w:rPr>
+          <w:b/>
+          <w:i/>
+          <w:sz w:val="24"/>
+          <w:szCs w:val="24"/>
+        </w:rPr>
+        <w:t>.</w:t>
+      </w:r>
+    </w:p>
+    <w:p>
+      <w:pPr>
+        <w:rPr>
+          <w:i/>
+        </w:rPr>
+      </w:pPr>
     </w:p>
     <w:sectPr>
       <w:pgSz w:w="11906" w:h="16838"/>
@@ -362,7 +608,7 @@
 
 <file path=word/numbering.xml><?xml version="1.0" encoding="utf-8"?>
 <w:numbering xmlns:wpc="http://schemas.microsoft.com/office/word/2010/wordprocessingCanvas" xmlns:mc="http://schemas.openxmlformats.org/markup-compatibility/2006" xmlns:o="urn:schemas-microsoft-com:office:office" xmlns:r="http://schemas.openxmlformats.org/officeDocument/2006/relationships" xmlns:m="http://schemas.openxmlformats.org/officeDocument/2006/math" xmlns:v="urn:schemas-microsoft-com:vml" xmlns:wp14="http://schemas.microsoft.com/office/word/2010/wordprocessingDrawing" xmlns:wp="http://schemas.openxmlformats.org/drawingml/2006/wordprocessingDrawing" xmlns:w10="urn:schemas-microsoft-com:office:word" xmlns:w="http://schemas.openxmlformats.org/wordprocessingml/2006/main" xmlns:w14="http://schemas.microsoft.com/office/word/2010/wordml" xmlns:w15="http://schemas.microsoft.com/office/word/2012/wordml" xmlns:wpg="http://schemas.microsoft.com/office/word/2010/wordprocessingGroup" xmlns:wpi="http://schemas.microsoft.com/office/word/2010/wordprocessingInk" xmlns:wne="http://schemas.microsoft.com/office/word/2006/wordml" xmlns:wps="http://schemas.microsoft.com/office/word/2010/wordprocessingShape" mc:Ignorable="w14 w15 wp14">
-  <w:abstractNum w:abstractNumId="0">
+  <w:abstractNum w:abstractNumId="0" w15:restartNumberingAfterBreak="0">
     <w:nsid w:val="1351443F"/>
     <w:multiLevelType w:val="hybridMultilevel"/>
     <w:tmpl w:val="A1D4C096"/>
@@ -474,7 +720,7 @@
       </w:rPr>
     </w:lvl>
   </w:abstractNum>
-  <w:abstractNum w:abstractNumId="1">
+  <w:abstractNum w:abstractNumId="1" w15:restartNumberingAfterBreak="0">
     <w:nsid w:val="29636514"/>
     <w:multiLevelType w:val="hybridMultilevel"/>
     <w:tmpl w:val="2F24FCD2"/>
@@ -587,7 +833,7 @@
       </w:rPr>
     </w:lvl>
   </w:abstractNum>
-  <w:abstractNum w:abstractNumId="2">
+  <w:abstractNum w:abstractNumId="2" w15:restartNumberingAfterBreak="0">
     <w:nsid w:val="48E70AB2"/>
     <w:multiLevelType w:val="hybridMultilevel"/>
     <w:tmpl w:val="02107E26"/>
@@ -1101,17 +1347,17 @@
     <w:lsdException w:name="List Table 6 Colorful Accent 6" w:uiPriority="51"/>
     <w:lsdException w:name="List Table 7 Colorful Accent 6" w:uiPriority="52"/>
   </w:latentStyles>
-  <w:style w:type="paragraph" w:default="1" w:styleId="Normal">
+  <w:style w:type="paragraph" w:default="1" w:styleId="Standaard">
     <w:name w:val="Normal"/>
     <w:qFormat/>
   </w:style>
-  <w:style w:type="character" w:default="1" w:styleId="DefaultParagraphFont">
+  <w:style w:type="character" w:default="1" w:styleId="Standaardalinea-lettertype">
     <w:name w:val="Default Paragraph Font"/>
     <w:uiPriority w:val="1"/>
     <w:semiHidden/>
     <w:unhideWhenUsed/>
   </w:style>
-  <w:style w:type="table" w:default="1" w:styleId="TableNormal">
+  <w:style w:type="table" w:default="1" w:styleId="Standaardtabel">
     <w:name w:val="Normal Table"/>
     <w:uiPriority w:val="99"/>
     <w:semiHidden/>
@@ -1126,15 +1372,15 @@
       </w:tblCellMar>
     </w:tblPr>
   </w:style>
-  <w:style w:type="numbering" w:default="1" w:styleId="NoList">
+  <w:style w:type="numbering" w:default="1" w:styleId="Geenlijst">
     <w:name w:val="No List"/>
     <w:uiPriority w:val="99"/>
     <w:semiHidden/>
     <w:unhideWhenUsed/>
   </w:style>
-  <w:style w:type="paragraph" w:styleId="ListParagraph">
+  <w:style w:type="paragraph" w:styleId="Lijstalinea">
     <w:name w:val="List Paragraph"/>
-    <w:basedOn w:val="Normal"/>
+    <w:basedOn w:val="Standaard"/>
     <w:uiPriority w:val="34"/>
     <w:qFormat/>
     <w:rsid w:val="001D5956"/>
@@ -1412,7 +1658,7 @@
 </file>
 
 <file path=customXml/itemProps1.xml><?xml version="1.0" encoding="utf-8"?>
-<ds:datastoreItem xmlns:ds="http://schemas.openxmlformats.org/officeDocument/2006/customXml" ds:itemID="{2DC2AFA6-B663-4365-B7BD-2D693632E42F}">
+<ds:datastoreItem xmlns:ds="http://schemas.openxmlformats.org/officeDocument/2006/customXml" ds:itemID="{D7C001D2-5C92-4B51-9458-DB8D8A7B1620}">
   <ds:schemaRefs>
     <ds:schemaRef ds:uri="http://schemas.openxmlformats.org/officeDocument/2006/bibliography"/>
   </ds:schemaRefs>

</xml_diff>